<commit_message>
tiempo de enseñanza lección 4
</commit_message>
<xml_diff>
--- a/GUIA 01/LECCIÓN 04 - CELEBREMOS ADOLESCENTES AL ESPAÑOL JULIETA D'ANGELO.docx
+++ b/GUIA 01/LECCIÓN 04 - CELEBREMOS ADOLESCENTES AL ESPAÑOL JULIETA D'ANGELO.docx
@@ -2243,16 +2243,14 @@
         </w:rPr>
         <w:t xml:space="preserve"> "Nazaret! </w:t>
       </w:r>
-      <w:proofErr w:type="gramStart"/>
-      <w:r>
-        <w:rPr>
-          <w:rFonts w:ascii="Times New Roman" w:hAnsi="Times New Roman"/>
-          <w:sz w:val="24"/>
-          <w:szCs w:val="24"/>
-        </w:rPr>
-        <w:t>Nada bueno puede venir de allí?</w:t>
-      </w:r>
-      <w:proofErr w:type="gramEnd"/>
+      <w:r>
+        <w:rPr>
+          <w:rFonts w:ascii="Times New Roman" w:hAnsi="Times New Roman"/>
+          <w:sz w:val="24"/>
+          <w:szCs w:val="24"/>
+        </w:rPr>
+        <w:t>¿Nada bueno puede venir de allí?</w:t>
+      </w:r>
       <w:r>
         <w:rPr>
           <w:rFonts w:ascii="Times New Roman" w:hAnsi="Times New Roman"/>
@@ -2618,16 +2616,14 @@
         </w:rPr>
         <w:t xml:space="preserve"> él estaba solo. Quizá él </w:t>
       </w:r>
-      <w:proofErr w:type="spellStart"/>
-      <w:r>
-        <w:rPr>
-          <w:rFonts w:ascii="Times New Roman" w:hAnsi="Times New Roman"/>
-          <w:sz w:val="24"/>
-          <w:szCs w:val="24"/>
-        </w:rPr>
-        <w:t>fué</w:t>
-      </w:r>
-      <w:proofErr w:type="spellEnd"/>
+      <w:r>
+        <w:rPr>
+          <w:rFonts w:ascii="Times New Roman" w:hAnsi="Times New Roman"/>
+          <w:sz w:val="24"/>
+          <w:szCs w:val="24"/>
+        </w:rPr>
+        <w:t>fue</w:t>
+      </w:r>
       <w:r>
         <w:rPr>
           <w:rFonts w:ascii="Times New Roman" w:hAnsi="Times New Roman"/>
@@ -5045,7 +5041,7 @@
     <w:p>
       <w:pPr>
         <w:rPr>
-          <w:lang w:val="en-US"/>
+          <w:lang w:val="es-AR"/>
         </w:rPr>
       </w:pPr>
     </w:p>
@@ -5370,7 +5366,7 @@
     <w:lsdException w:name="Table Web 2" w:semiHidden="1" w:unhideWhenUsed="1"/>
     <w:lsdException w:name="Table Web 3" w:semiHidden="1" w:unhideWhenUsed="1"/>
     <w:lsdException w:name="Balloon Text" w:semiHidden="1" w:unhideWhenUsed="1"/>
-    <w:lsdException w:name="Table Grid" w:semiHidden="1" w:uiPriority="59" w:unhideWhenUsed="1"/>
+    <w:lsdException w:name="Table Grid" w:uiPriority="59"/>
     <w:lsdException w:name="Table Theme" w:semiHidden="1" w:unhideWhenUsed="1"/>
     <w:lsdException w:name="Placeholder Text" w:semiHidden="1"/>
     <w:lsdException w:name="No Spacing" w:uiPriority="1" w:qFormat="1"/>

</xml_diff>